<commit_message>
update 16.317 summer 15 syllabus with correct exam dates
</commit_message>
<xml_diff>
--- a/teaching/16.317/16.317summer15_syllabus.docx
+++ b/teaching/16.317/16.317summer15_syllabus.docx
@@ -676,8 +676,6 @@
         </w:rPr>
         <w:t xml:space="preserve">on </w:t>
       </w:r>
-      <w:bookmarkStart w:id="0" w:name="_GoBack"/>
-      <w:bookmarkEnd w:id="0"/>
       <w:r>
         <w:rPr>
           <w:rFonts w:ascii="Times New Roman" w:eastAsia="Times New Roman" w:hAnsi="Times New Roman" w:cs="Times New Roman"/>
@@ -30487,7 +30485,37 @@
           <w:sz w:val="24"/>
           <w:szCs w:val="24"/>
         </w:rPr>
-        <w:t>Friday May 30</w:t>
+        <w:t xml:space="preserve">Friday </w:t>
+      </w:r>
+      <w:r>
+        <w:rPr>
+          <w:rFonts w:ascii="Times New Roman" w:eastAsia="Times New Roman" w:hAnsi="Times New Roman" w:cs="Times New Roman"/>
+          <w:b/>
+          <w:bCs/>
+          <w:sz w:val="24"/>
+          <w:szCs w:val="24"/>
+        </w:rPr>
+        <w:t>July</w:t>
+      </w:r>
+      <w:r>
+        <w:rPr>
+          <w:rFonts w:ascii="Times New Roman" w:eastAsia="Times New Roman" w:hAnsi="Times New Roman" w:cs="Times New Roman"/>
+          <w:b/>
+          <w:bCs/>
+          <w:sz w:val="24"/>
+          <w:szCs w:val="24"/>
+        </w:rPr>
+        <w:t xml:space="preserve"> </w:t>
+      </w:r>
+      <w:r>
+        <w:rPr>
+          <w:rFonts w:ascii="Times New Roman" w:eastAsia="Times New Roman" w:hAnsi="Times New Roman" w:cs="Times New Roman"/>
+          <w:b/>
+          <w:bCs/>
+          <w:sz w:val="24"/>
+          <w:szCs w:val="24"/>
+        </w:rPr>
+        <w:t>17</w:t>
       </w:r>
       <w:r>
         <w:rPr>
@@ -30778,7 +30806,27 @@
           <w:sz w:val="24"/>
           <w:szCs w:val="24"/>
         </w:rPr>
-        <w:t>June 13</w:t>
+        <w:t>July</w:t>
+      </w:r>
+      <w:r>
+        <w:rPr>
+          <w:rFonts w:ascii="Times New Roman" w:eastAsia="Times New Roman" w:hAnsi="Times New Roman" w:cs="Times New Roman"/>
+          <w:b/>
+          <w:bCs/>
+          <w:sz w:val="24"/>
+          <w:szCs w:val="24"/>
+        </w:rPr>
+        <w:t xml:space="preserve"> </w:t>
+      </w:r>
+      <w:r>
+        <w:rPr>
+          <w:rFonts w:ascii="Times New Roman" w:eastAsia="Times New Roman" w:hAnsi="Times New Roman" w:cs="Times New Roman"/>
+          <w:b/>
+          <w:bCs/>
+          <w:sz w:val="24"/>
+          <w:szCs w:val="24"/>
+        </w:rPr>
+        <w:t>31</w:t>
       </w:r>
       <w:r>
         <w:rPr>
@@ -30970,7 +31018,40 @@
           <w:sz w:val="24"/>
           <w:szCs w:val="24"/>
         </w:rPr>
-        <w:t>Thursday June 26</w:t>
+        <w:t xml:space="preserve">Thursday </w:t>
+      </w:r>
+      <w:r>
+        <w:rPr>
+          <w:rFonts w:ascii="Times New Roman" w:eastAsia="Times New Roman" w:hAnsi="Times New Roman" w:cs="Times New Roman"/>
+          <w:b/>
+          <w:bCs/>
+          <w:spacing w:val="1"/>
+          <w:sz w:val="24"/>
+          <w:szCs w:val="24"/>
+        </w:rPr>
+        <w:t>Aug</w:t>
+      </w:r>
+      <w:r>
+        <w:rPr>
+          <w:rFonts w:ascii="Times New Roman" w:eastAsia="Times New Roman" w:hAnsi="Times New Roman" w:cs="Times New Roman"/>
+          <w:b/>
+          <w:bCs/>
+          <w:spacing w:val="1"/>
+          <w:sz w:val="24"/>
+          <w:szCs w:val="24"/>
+        </w:rPr>
+        <w:t xml:space="preserve"> </w:t>
+      </w:r>
+      <w:r>
+        <w:rPr>
+          <w:rFonts w:ascii="Times New Roman" w:eastAsia="Times New Roman" w:hAnsi="Times New Roman" w:cs="Times New Roman"/>
+          <w:b/>
+          <w:bCs/>
+          <w:spacing w:val="1"/>
+          <w:sz w:val="24"/>
+          <w:szCs w:val="24"/>
+        </w:rPr>
+        <w:t>13</w:t>
       </w:r>
       <w:r>
         <w:rPr>
@@ -31002,7 +31083,41 @@
           <w:sz w:val="24"/>
           <w:szCs w:val="24"/>
         </w:rPr>
-        <w:t>(5/30,6/13 and 6/24)</w:t>
+        <w:t>(7/17, 7/</w:t>
+      </w:r>
+      <w:r>
+        <w:rPr>
+          <w:rFonts w:ascii="Times New Roman" w:eastAsia="Times New Roman" w:hAnsi="Times New Roman" w:cs="Times New Roman"/>
+          <w:sz w:val="24"/>
+          <w:szCs w:val="24"/>
+        </w:rPr>
+        <w:t>3</w:t>
+      </w:r>
+      <w:r>
+        <w:rPr>
+          <w:rFonts w:ascii="Times New Roman" w:eastAsia="Times New Roman" w:hAnsi="Times New Roman" w:cs="Times New Roman"/>
+          <w:sz w:val="24"/>
+          <w:szCs w:val="24"/>
+        </w:rPr>
+        <w:t>1 and 8</w:t>
+      </w:r>
+      <w:r>
+        <w:rPr>
+          <w:rFonts w:ascii="Times New Roman" w:eastAsia="Times New Roman" w:hAnsi="Times New Roman" w:cs="Times New Roman"/>
+          <w:sz w:val="24"/>
+          <w:szCs w:val="24"/>
+        </w:rPr>
+        <w:t>/11</w:t>
+      </w:r>
+      <w:bookmarkStart w:id="0" w:name="_GoBack"/>
+      <w:bookmarkEnd w:id="0"/>
+      <w:r>
+        <w:rPr>
+          <w:rFonts w:ascii="Times New Roman" w:eastAsia="Times New Roman" w:hAnsi="Times New Roman" w:cs="Times New Roman"/>
+          <w:sz w:val="24"/>
+          <w:szCs w:val="24"/>
+        </w:rPr>
+        <w:t>)</w:t>
       </w:r>
       <w:r>
         <w:rPr>
@@ -39371,7 +39486,7 @@
                               <w:sz w:val="24"/>
                               <w:szCs w:val="24"/>
                             </w:rPr>
-                            <w:t>2</w:t>
+                            <w:t>4</w:t>
                           </w:r>
                           <w:r>
                             <w:fldChar w:fldCharType="end"/>

</xml_diff>